<commit_message>
update running time profiling
</commit_message>
<xml_diff>
--- a/psets/pset08listds_ex_latest/runningtime.docx
+++ b/psets/pset08listds_ex_latest/runningtime.docx
@@ -91,7 +91,16 @@
           <w:iCs/>
           <w:sz w:val="40"/>
         </w:rPr>
-        <w:t xml:space="preserve"> with sentinel nodes</w:t>
+        <w:t xml:space="preserve"> with sentinel </w:t>
+      </w:r>
+      <w:proofErr w:type="gramStart"/>
+      <w:r>
+        <w:rPr>
+          <w:rFonts w:ascii="Century Gothic" w:hAnsi="Century Gothic"/>
+          <w:iCs/>
+          <w:sz w:val="40"/>
+        </w:rPr>
+        <w:t>nodes</w:t>
       </w:r>
       <w:r>
         <w:rPr>
@@ -99,7 +108,26 @@
           <w:iCs/>
           <w:sz w:val="40"/>
         </w:rPr>
-        <w:t>(ver 2.)</w:t>
+        <w:t>(</w:t>
+      </w:r>
+      <w:proofErr w:type="spellStart"/>
+      <w:proofErr w:type="gramEnd"/>
+      <w:r>
+        <w:rPr>
+          <w:rFonts w:ascii="Century Gothic" w:hAnsi="Century Gothic"/>
+          <w:iCs/>
+          <w:sz w:val="40"/>
+        </w:rPr>
+        <w:t>ver</w:t>
+      </w:r>
+      <w:proofErr w:type="spellEnd"/>
+      <w:r>
+        <w:rPr>
+          <w:rFonts w:ascii="Century Gothic" w:hAnsi="Century Gothic"/>
+          <w:iCs/>
+          <w:sz w:val="40"/>
+        </w:rPr>
+        <w:t xml:space="preserve"> 2.)</w:t>
       </w:r>
     </w:p>
     <w:p>
@@ -119,9 +147,53 @@
         <w:t>Test scores</w:t>
       </w:r>
     </w:p>
+    <w:p>
+      <w:pPr>
+        <w:spacing w:before="100" w:beforeAutospacing="1" w:after="100" w:afterAutospacing="1"/>
+        <w:rPr>
+          <w:rFonts w:ascii="Century Gothic" w:hAnsi="Century Gothic"/>
+          <w:color w:val="000000"/>
+          <w:sz w:val="24"/>
+          <w:szCs w:val="24"/>
+          <w:lang w:eastAsia="ko-KR"/>
+        </w:rPr>
+      </w:pPr>
+      <w:r>
+        <w:rPr>
+          <w:rFonts w:ascii="Century Gothic" w:hAnsi="Century Gothic" w:hint="eastAsia"/>
+          <w:color w:val="000000"/>
+          <w:sz w:val="24"/>
+          <w:szCs w:val="24"/>
+          <w:lang w:eastAsia="ko-KR"/>
+        </w:rPr>
+        <w:t>I</w:t>
+      </w:r>
+      <w:r>
+        <w:rPr>
+          <w:rFonts w:ascii="Century Gothic" w:hAnsi="Century Gothic"/>
+          <w:color w:val="000000"/>
+          <w:sz w:val="24"/>
+          <w:szCs w:val="24"/>
+          <w:lang w:eastAsia="ko-KR"/>
+        </w:rPr>
+        <w:t xml:space="preserve">f it takes less than a second, you may just write </w:t>
+      </w:r>
+      <w:r>
+        <w:rPr>
+          <w:rFonts w:ascii="Century Gothic" w:hAnsi="Century Gothic"/>
+          <w:b/>
+          <w:bCs/>
+          <w:color w:val="000000"/>
+          <w:sz w:val="24"/>
+          <w:szCs w:val="24"/>
+          <w:lang w:eastAsia="ko-KR"/>
+        </w:rPr>
+        <w:t xml:space="preserve">"instant". </w:t>
+      </w:r>
+    </w:p>
     <w:tbl>
       <w:tblPr>
-        <w:tblpPr w:leftFromText="142" w:rightFromText="142" w:vertAnchor="text" w:horzAnchor="margin" w:tblpY="358"/>
+        <w:tblpPr w:leftFromText="142" w:rightFromText="142" w:vertAnchor="text" w:horzAnchor="margin" w:tblpY="240"/>
         <w:tblW w:w="9753" w:type="dxa"/>
         <w:tblCellMar>
           <w:left w:w="0" w:type="dxa"/>
@@ -413,6 +485,7 @@
                 <w:lang w:val="en-US" w:eastAsia="ko-KR" w:bidi="th-TH"/>
               </w:rPr>
             </w:pPr>
+            <w:proofErr w:type="spellStart"/>
             <w:r>
               <w:rPr>
                 <w:rFonts w:ascii="Candara" w:eastAsia="굴림" w:hAnsi="Candara" w:cs="Arial"/>
@@ -435,6 +508,7 @@
               </w:rPr>
               <w:t>_all</w:t>
             </w:r>
+            <w:proofErr w:type="spellEnd"/>
           </w:p>
           <w:p>
             <w:pPr>
@@ -527,13 +601,23 @@
           <w:p>
             <w:pPr>
               <w:spacing w:before="0" w:after="0"/>
+              <w:jc w:val="center"/>
+              <w:rPr>
+                <w:rFonts w:eastAsia="Times New Roman" w:hint="eastAsia"/>
+                <w:sz w:val="24"/>
+                <w:szCs w:val="24"/>
+                <w:lang w:val="en-US" w:eastAsia="ko-KR" w:bidi="th-TH"/>
+              </w:rPr>
+            </w:pPr>
+            <w:r>
               <w:rPr>
                 <w:rFonts w:eastAsia="Times New Roman"/>
                 <w:sz w:val="24"/>
                 <w:szCs w:val="24"/>
                 <w:lang w:val="en-US" w:eastAsia="ko-KR" w:bidi="th-TH"/>
               </w:rPr>
-            </w:pPr>
+              <w:t>Instant</w:t>
+            </w:r>
           </w:p>
         </w:tc>
         <w:tc>
@@ -549,13 +633,32 @@
           <w:p>
             <w:pPr>
               <w:spacing w:before="0" w:after="0"/>
+              <w:jc w:val="center"/>
+              <w:rPr>
+                <w:rFonts w:eastAsia="Times New Roman" w:hint="eastAsia"/>
+                <w:sz w:val="24"/>
+                <w:szCs w:val="24"/>
+                <w:lang w:val="en-US" w:eastAsia="ko-KR" w:bidi="th-TH"/>
+              </w:rPr>
+            </w:pPr>
+            <w:r>
+              <w:rPr>
+                <w:rFonts w:eastAsia="Times New Roman" w:hint="eastAsia"/>
+                <w:sz w:val="24"/>
+                <w:szCs w:val="24"/>
+                <w:lang w:val="en-US" w:eastAsia="ko-KR" w:bidi="th-TH"/>
+              </w:rPr>
+              <w:t>I</w:t>
+            </w:r>
+            <w:r>
               <w:rPr>
                 <w:rFonts w:eastAsia="Times New Roman"/>
                 <w:sz w:val="24"/>
                 <w:szCs w:val="24"/>
                 <w:lang w:val="en-US" w:eastAsia="ko-KR" w:bidi="th-TH"/>
               </w:rPr>
-            </w:pPr>
+              <w:t>nstant</w:t>
+            </w:r>
           </w:p>
         </w:tc>
         <w:tc>
@@ -571,6 +674,7 @@
           <w:p>
             <w:pPr>
               <w:spacing w:before="0" w:after="0"/>
+              <w:jc w:val="center"/>
               <w:rPr>
                 <w:rFonts w:eastAsia="Times New Roman"/>
                 <w:sz w:val="24"/>
@@ -578,15 +682,33 @@
                 <w:lang w:val="en-US" w:eastAsia="ko-KR" w:bidi="th-TH"/>
               </w:rPr>
             </w:pPr>
+            <w:r>
+              <w:rPr>
+                <w:rFonts w:eastAsia="Times New Roman" w:hint="eastAsia"/>
+                <w:sz w:val="24"/>
+                <w:szCs w:val="24"/>
+                <w:lang w:val="en-US" w:eastAsia="ko-KR" w:bidi="th-TH"/>
+              </w:rPr>
+              <w:t>I</w:t>
+            </w:r>
+            <w:r>
+              <w:rPr>
+                <w:rFonts w:eastAsia="Times New Roman"/>
+                <w:sz w:val="24"/>
+                <w:szCs w:val="24"/>
+                <w:lang w:val="en-US" w:eastAsia="ko-KR" w:bidi="th-TH"/>
+              </w:rPr>
+              <w:t>nstant</w:t>
+            </w:r>
           </w:p>
         </w:tc>
         <w:tc>
           <w:tcPr>
             <w:tcW w:w="1665" w:type="dxa"/>
+            <w:vMerge w:val="restart"/>
             <w:tcBorders>
               <w:top w:val="single" w:sz="4" w:space="0" w:color="auto"/>
               <w:left w:val="single" w:sz="4" w:space="0" w:color="auto"/>
-              <w:bottom w:val="single" w:sz="4" w:space="0" w:color="auto"/>
               <w:right w:val="single" w:sz="4" w:space="0" w:color="auto"/>
             </w:tcBorders>
           </w:tcPr>
@@ -594,9 +716,28 @@
             <w:pPr>
               <w:spacing w:before="0" w:after="0"/>
               <w:rPr>
+                <w:rFonts w:ascii="Century Gothic" w:eastAsiaTheme="minorEastAsia" w:hAnsi="Century Gothic"/>
+                <w:highlight w:val="yellow"/>
+                <w:lang w:val="en-US" w:eastAsia="ko-KR" w:bidi="th-TH"/>
+              </w:rPr>
+            </w:pPr>
+            <w:r>
+              <w:rPr>
+                <w:rFonts w:ascii="Century Gothic" w:eastAsiaTheme="minorEastAsia" w:hAnsi="Century Gothic"/>
+                <w:highlight w:val="yellow"/>
+                <w:lang w:val="en-US" w:eastAsia="ko-KR" w:bidi="th-TH"/>
+              </w:rPr>
+              <w:t>Insert N/2 nodes with random numbers, then N/2 nodes with a fixed number.</w:t>
+            </w:r>
+          </w:p>
+          <w:p>
+            <w:pPr>
+              <w:spacing w:before="0" w:after="0"/>
+              <w:rPr>
                 <w:rFonts w:eastAsia="Times New Roman"/>
                 <w:sz w:val="24"/>
                 <w:szCs w:val="24"/>
+                <w:highlight w:val="yellow"/>
                 <w:lang w:val="en-US" w:eastAsia="ko-KR" w:bidi="th-TH"/>
               </w:rPr>
             </w:pPr>
@@ -679,6 +820,7 @@
                 <w:lang w:val="en-US" w:eastAsia="ko-KR" w:bidi="th-TH"/>
               </w:rPr>
             </w:pPr>
+            <w:proofErr w:type="spellStart"/>
             <w:r>
               <w:rPr>
                 <w:rFonts w:ascii="Candara" w:eastAsia="굴림" w:hAnsi="Candara" w:cs="Arial"/>
@@ -690,6 +832,7 @@
               </w:rPr>
               <w:t>listdsx</w:t>
             </w:r>
+            <w:proofErr w:type="spellEnd"/>
           </w:p>
         </w:tc>
         <w:tc>
@@ -706,8 +849,9 @@
           <w:p>
             <w:pPr>
               <w:spacing w:before="0" w:after="0"/>
-              <w:rPr>
-                <w:rFonts w:eastAsia="Times New Roman" w:hint="eastAsia"/>
+              <w:jc w:val="center"/>
+              <w:rPr>
+                <w:rFonts w:eastAsia="Times New Roman"/>
                 <w:sz w:val="24"/>
                 <w:szCs w:val="24"/>
                 <w:lang w:val="en-US" w:eastAsia="ko-KR" w:bidi="th-TH"/>
@@ -715,15 +859,13 @@
             </w:pPr>
             <w:r>
               <w:rPr>
-                <w:rFonts w:eastAsia="Times New Roman" w:hint="eastAsia"/>
-                <w:sz w:val="24"/>
-                <w:szCs w:val="24"/>
-                <w:lang w:val="en-US" w:eastAsia="ko-KR" w:bidi="th-TH"/>
-              </w:rPr>
-              <w:t>1</w:t>
-            </w:r>
-            <w:bookmarkStart w:id="0" w:name="_GoBack"/>
-            <w:bookmarkEnd w:id="0"/>
+                <w:rFonts w:eastAsia="Times New Roman"/>
+                <w:sz w:val="24"/>
+                <w:szCs w:val="24"/>
+                <w:lang w:val="en-US" w:eastAsia="ko-KR" w:bidi="th-TH"/>
+              </w:rPr>
+              <w:t>Instant</w:t>
+            </w:r>
           </w:p>
         </w:tc>
         <w:tc>
@@ -740,13 +882,32 @@
           <w:p>
             <w:pPr>
               <w:spacing w:before="0" w:after="0"/>
+              <w:jc w:val="center"/>
+              <w:rPr>
+                <w:rFonts w:eastAsia="Times New Roman" w:hint="eastAsia"/>
+                <w:sz w:val="24"/>
+                <w:szCs w:val="24"/>
+                <w:lang w:val="en-US" w:eastAsia="ko-KR" w:bidi="th-TH"/>
+              </w:rPr>
+            </w:pPr>
+            <w:r>
+              <w:rPr>
+                <w:rFonts w:eastAsia="Times New Roman" w:hint="eastAsia"/>
+                <w:sz w:val="24"/>
+                <w:szCs w:val="24"/>
+                <w:lang w:val="en-US" w:eastAsia="ko-KR" w:bidi="th-TH"/>
+              </w:rPr>
+              <w:t>I</w:t>
+            </w:r>
+            <w:r>
               <w:rPr>
                 <w:rFonts w:eastAsia="Times New Roman"/>
                 <w:sz w:val="24"/>
                 <w:szCs w:val="24"/>
                 <w:lang w:val="en-US" w:eastAsia="ko-KR" w:bidi="th-TH"/>
               </w:rPr>
-            </w:pPr>
+              <w:t>nstant</w:t>
+            </w:r>
           </w:p>
         </w:tc>
         <w:tc>
@@ -763,6 +924,7 @@
           <w:p>
             <w:pPr>
               <w:spacing w:before="0" w:after="0"/>
+              <w:jc w:val="center"/>
               <w:rPr>
                 <w:rFonts w:eastAsia="Times New Roman"/>
                 <w:sz w:val="24"/>
@@ -770,15 +932,23 @@
                 <w:lang w:val="en-US" w:eastAsia="ko-KR" w:bidi="th-TH"/>
               </w:rPr>
             </w:pPr>
+            <w:r>
+              <w:rPr>
+                <w:rFonts w:eastAsia="Times New Roman"/>
+                <w:sz w:val="24"/>
+                <w:szCs w:val="24"/>
+                <w:lang w:val="en-US" w:eastAsia="ko-KR" w:bidi="th-TH"/>
+              </w:rPr>
+              <w:t>Instant</w:t>
+            </w:r>
           </w:p>
         </w:tc>
         <w:tc>
           <w:tcPr>
             <w:tcW w:w="1665" w:type="dxa"/>
+            <w:vMerge/>
             <w:tcBorders>
-              <w:top w:val="single" w:sz="4" w:space="0" w:color="auto"/>
               <w:left w:val="single" w:sz="4" w:space="0" w:color="auto"/>
-              <w:bottom w:val="single" w:sz="4" w:space="0" w:color="auto"/>
               <w:right w:val="single" w:sz="4" w:space="0" w:color="auto"/>
             </w:tcBorders>
             <w:shd w:val="clear" w:color="auto" w:fill="F2F2F2" w:themeFill="background1" w:themeFillShade="F2"/>
@@ -933,13 +1103,23 @@
           <w:p>
             <w:pPr>
               <w:spacing w:before="0" w:after="0"/>
+              <w:jc w:val="center"/>
+              <w:rPr>
+                <w:rFonts w:eastAsia="Times New Roman" w:hint="eastAsia"/>
+                <w:sz w:val="24"/>
+                <w:szCs w:val="24"/>
+                <w:lang w:val="en-US" w:eastAsia="ko-KR" w:bidi="th-TH"/>
+              </w:rPr>
+            </w:pPr>
+            <w:r>
               <w:rPr>
                 <w:rFonts w:eastAsia="Times New Roman"/>
                 <w:sz w:val="24"/>
                 <w:szCs w:val="24"/>
                 <w:lang w:val="en-US" w:eastAsia="ko-KR" w:bidi="th-TH"/>
               </w:rPr>
-            </w:pPr>
+              <w:t>Instant</w:t>
+            </w:r>
           </w:p>
         </w:tc>
         <w:tc>
@@ -955,13 +1135,32 @@
           <w:p>
             <w:pPr>
               <w:spacing w:before="0" w:after="0"/>
+              <w:jc w:val="center"/>
+              <w:rPr>
+                <w:rFonts w:eastAsia="Times New Roman" w:hint="eastAsia"/>
+                <w:sz w:val="24"/>
+                <w:szCs w:val="24"/>
+                <w:lang w:val="en-US" w:eastAsia="ko-KR" w:bidi="th-TH"/>
+              </w:rPr>
+            </w:pPr>
+            <w:r>
+              <w:rPr>
+                <w:rFonts w:eastAsia="Times New Roman" w:hint="eastAsia"/>
+                <w:sz w:val="24"/>
+                <w:szCs w:val="24"/>
+                <w:lang w:val="en-US" w:eastAsia="ko-KR" w:bidi="th-TH"/>
+              </w:rPr>
+              <w:t>I</w:t>
+            </w:r>
+            <w:r>
               <w:rPr>
                 <w:rFonts w:eastAsia="Times New Roman"/>
                 <w:sz w:val="24"/>
                 <w:szCs w:val="24"/>
                 <w:lang w:val="en-US" w:eastAsia="ko-KR" w:bidi="th-TH"/>
               </w:rPr>
-            </w:pPr>
+              <w:t>nstant</w:t>
+            </w:r>
           </w:p>
         </w:tc>
         <w:tc>
@@ -977,22 +1176,40 @@
           <w:p>
             <w:pPr>
               <w:spacing w:before="0" w:after="0"/>
+              <w:jc w:val="center"/>
+              <w:rPr>
+                <w:rFonts w:eastAsia="Times New Roman" w:hint="eastAsia"/>
+                <w:sz w:val="24"/>
+                <w:szCs w:val="24"/>
+                <w:lang w:val="en-US" w:eastAsia="ko-KR" w:bidi="th-TH"/>
+              </w:rPr>
+            </w:pPr>
+            <w:r>
+              <w:rPr>
+                <w:rFonts w:eastAsia="Times New Roman" w:hint="eastAsia"/>
+                <w:sz w:val="24"/>
+                <w:szCs w:val="24"/>
+                <w:lang w:val="en-US" w:eastAsia="ko-KR" w:bidi="th-TH"/>
+              </w:rPr>
+              <w:t>I</w:t>
+            </w:r>
+            <w:r>
               <w:rPr>
                 <w:rFonts w:eastAsia="Times New Roman"/>
                 <w:sz w:val="24"/>
                 <w:szCs w:val="24"/>
                 <w:lang w:val="en-US" w:eastAsia="ko-KR" w:bidi="th-TH"/>
               </w:rPr>
-            </w:pPr>
+              <w:t>nstant</w:t>
+            </w:r>
           </w:p>
         </w:tc>
         <w:tc>
           <w:tcPr>
             <w:tcW w:w="1665" w:type="dxa"/>
+            <w:vMerge/>
             <w:tcBorders>
-              <w:top w:val="single" w:sz="4" w:space="0" w:color="auto"/>
               <w:left w:val="single" w:sz="4" w:space="0" w:color="auto"/>
-              <w:bottom w:val="single" w:sz="4" w:space="0" w:color="auto"/>
               <w:right w:val="single" w:sz="4" w:space="0" w:color="auto"/>
             </w:tcBorders>
           </w:tcPr>
@@ -1070,6 +1287,7 @@
                 <w:lang w:val="en-US" w:eastAsia="ko-KR" w:bidi="th-TH"/>
               </w:rPr>
             </w:pPr>
+            <w:proofErr w:type="spellStart"/>
             <w:r>
               <w:rPr>
                 <w:rFonts w:ascii="Candara" w:eastAsia="굴림" w:hAnsi="Candara" w:cs="Arial"/>
@@ -1081,6 +1299,7 @@
               </w:rPr>
               <w:t>listdsx</w:t>
             </w:r>
+            <w:proofErr w:type="spellEnd"/>
           </w:p>
         </w:tc>
         <w:tc>
@@ -1097,6 +1316,7 @@
           <w:p>
             <w:pPr>
               <w:spacing w:before="0" w:after="0"/>
+              <w:jc w:val="center"/>
               <w:rPr>
                 <w:rFonts w:eastAsia="Times New Roman"/>
                 <w:sz w:val="24"/>
@@ -1104,6 +1324,15 @@
                 <w:lang w:val="en-US" w:eastAsia="ko-KR" w:bidi="th-TH"/>
               </w:rPr>
             </w:pPr>
+            <w:r>
+              <w:rPr>
+                <w:rFonts w:eastAsia="Times New Roman"/>
+                <w:sz w:val="24"/>
+                <w:szCs w:val="24"/>
+                <w:lang w:val="en-US" w:eastAsia="ko-KR" w:bidi="th-TH"/>
+              </w:rPr>
+              <w:t>Instant</w:t>
+            </w:r>
           </w:p>
         </w:tc>
         <w:tc>
@@ -1120,13 +1349,32 @@
           <w:p>
             <w:pPr>
               <w:spacing w:before="0" w:after="0"/>
+              <w:jc w:val="center"/>
+              <w:rPr>
+                <w:rFonts w:eastAsia="Times New Roman" w:hint="eastAsia"/>
+                <w:sz w:val="24"/>
+                <w:szCs w:val="24"/>
+                <w:lang w:val="en-US" w:eastAsia="ko-KR" w:bidi="th-TH"/>
+              </w:rPr>
+            </w:pPr>
+            <w:r>
+              <w:rPr>
+                <w:rFonts w:eastAsia="Times New Roman" w:hint="eastAsia"/>
+                <w:sz w:val="24"/>
+                <w:szCs w:val="24"/>
+                <w:lang w:val="en-US" w:eastAsia="ko-KR" w:bidi="th-TH"/>
+              </w:rPr>
+              <w:t>I</w:t>
+            </w:r>
+            <w:r>
               <w:rPr>
                 <w:rFonts w:eastAsia="Times New Roman"/>
                 <w:sz w:val="24"/>
                 <w:szCs w:val="24"/>
                 <w:lang w:val="en-US" w:eastAsia="ko-KR" w:bidi="th-TH"/>
               </w:rPr>
-            </w:pPr>
+              <w:t>nstant</w:t>
+            </w:r>
           </w:p>
         </w:tc>
         <w:tc>
@@ -1143,20 +1391,39 @@
           <w:p>
             <w:pPr>
               <w:spacing w:before="0" w:after="0"/>
+              <w:jc w:val="center"/>
+              <w:rPr>
+                <w:rFonts w:eastAsia="Times New Roman" w:hint="eastAsia"/>
+                <w:sz w:val="24"/>
+                <w:szCs w:val="24"/>
+                <w:lang w:val="en-US" w:eastAsia="ko-KR" w:bidi="th-TH"/>
+              </w:rPr>
+            </w:pPr>
+            <w:r>
+              <w:rPr>
+                <w:rFonts w:eastAsia="Times New Roman" w:hint="eastAsia"/>
+                <w:sz w:val="24"/>
+                <w:szCs w:val="24"/>
+                <w:lang w:val="en-US" w:eastAsia="ko-KR" w:bidi="th-TH"/>
+              </w:rPr>
+              <w:t>I</w:t>
+            </w:r>
+            <w:r>
               <w:rPr>
                 <w:rFonts w:eastAsia="Times New Roman"/>
                 <w:sz w:val="24"/>
                 <w:szCs w:val="24"/>
                 <w:lang w:val="en-US" w:eastAsia="ko-KR" w:bidi="th-TH"/>
               </w:rPr>
-            </w:pPr>
+              <w:t>nstant</w:t>
+            </w:r>
           </w:p>
         </w:tc>
         <w:tc>
           <w:tcPr>
             <w:tcW w:w="1665" w:type="dxa"/>
+            <w:vMerge/>
             <w:tcBorders>
-              <w:top w:val="single" w:sz="4" w:space="0" w:color="auto"/>
               <w:left w:val="single" w:sz="4" w:space="0" w:color="auto"/>
               <w:bottom w:val="single" w:sz="4" w:space="0" w:color="auto"/>
               <w:right w:val="single" w:sz="4" w:space="0" w:color="auto"/>
@@ -1337,13 +1604,23 @@
           <w:p>
             <w:pPr>
               <w:spacing w:before="0" w:after="0"/>
+              <w:jc w:val="center"/>
+              <w:rPr>
+                <w:rFonts w:eastAsia="Times New Roman" w:hint="eastAsia"/>
+                <w:sz w:val="24"/>
+                <w:szCs w:val="24"/>
+                <w:lang w:val="en-US" w:eastAsia="ko-KR" w:bidi="th-TH"/>
+              </w:rPr>
+            </w:pPr>
+            <w:r>
               <w:rPr>
                 <w:rFonts w:eastAsia="Times New Roman"/>
                 <w:sz w:val="24"/>
                 <w:szCs w:val="24"/>
                 <w:lang w:val="en-US" w:eastAsia="ko-KR" w:bidi="th-TH"/>
               </w:rPr>
-            </w:pPr>
+              <w:t>Instant</w:t>
+            </w:r>
           </w:p>
         </w:tc>
         <w:tc>
@@ -1359,13 +1636,32 @@
           <w:p>
             <w:pPr>
               <w:spacing w:before="0" w:after="0"/>
+              <w:jc w:val="center"/>
+              <w:rPr>
+                <w:rFonts w:eastAsia="Times New Roman" w:hint="eastAsia"/>
+                <w:sz w:val="24"/>
+                <w:szCs w:val="24"/>
+                <w:lang w:val="en-US" w:eastAsia="ko-KR" w:bidi="th-TH"/>
+              </w:rPr>
+            </w:pPr>
+            <w:r>
+              <w:rPr>
+                <w:rFonts w:eastAsia="Times New Roman" w:hint="eastAsia"/>
+                <w:sz w:val="24"/>
+                <w:szCs w:val="24"/>
+                <w:lang w:val="en-US" w:eastAsia="ko-KR" w:bidi="th-TH"/>
+              </w:rPr>
+              <w:t>1</w:t>
+            </w:r>
+            <w:r>
               <w:rPr>
                 <w:rFonts w:eastAsia="Times New Roman"/>
                 <w:sz w:val="24"/>
                 <w:szCs w:val="24"/>
                 <w:lang w:val="en-US" w:eastAsia="ko-KR" w:bidi="th-TH"/>
               </w:rPr>
-            </w:pPr>
+              <w:t>6.7749 sec</w:t>
+            </w:r>
           </w:p>
         </w:tc>
         <w:tc>
@@ -1390,6 +1686,7 @@
                 <w:lang w:val="en-US" w:eastAsia="ko-KR" w:bidi="th-TH"/>
               </w:rPr>
             </w:pPr>
+            <w:proofErr w:type="spellStart"/>
             <w:r>
               <w:rPr>
                 <w:rFonts w:eastAsiaTheme="minorEastAsia" w:hint="eastAsia"/>
@@ -1408,6 +1705,7 @@
               </w:rPr>
               <w:t>xxx</w:t>
             </w:r>
+            <w:proofErr w:type="spellEnd"/>
           </w:p>
         </w:tc>
         <w:tc>
@@ -1501,6 +1799,7 @@
                 <w:lang w:val="en-US" w:eastAsia="ko-KR" w:bidi="th-TH"/>
               </w:rPr>
             </w:pPr>
+            <w:proofErr w:type="spellStart"/>
             <w:r>
               <w:rPr>
                 <w:rFonts w:ascii="Candara" w:eastAsia="굴림" w:hAnsi="Candara" w:cs="Arial"/>
@@ -1512,6 +1811,7 @@
               </w:rPr>
               <w:t>listdsx</w:t>
             </w:r>
+            <w:proofErr w:type="spellEnd"/>
           </w:p>
         </w:tc>
         <w:tc>
@@ -1528,6 +1828,7 @@
           <w:p>
             <w:pPr>
               <w:spacing w:before="0" w:after="0"/>
+              <w:jc w:val="center"/>
               <w:rPr>
                 <w:rFonts w:eastAsia="Times New Roman"/>
                 <w:sz w:val="24"/>
@@ -1535,6 +1836,15 @@
                 <w:lang w:val="en-US" w:eastAsia="ko-KR" w:bidi="th-TH"/>
               </w:rPr>
             </w:pPr>
+            <w:r>
+              <w:rPr>
+                <w:rFonts w:eastAsia="Times New Roman"/>
+                <w:sz w:val="24"/>
+                <w:szCs w:val="24"/>
+                <w:lang w:val="en-US" w:eastAsia="ko-KR" w:bidi="th-TH"/>
+              </w:rPr>
+              <w:t>Instant</w:t>
+            </w:r>
           </w:p>
         </w:tc>
         <w:tc>
@@ -1551,13 +1861,32 @@
           <w:p>
             <w:pPr>
               <w:spacing w:before="0" w:after="0"/>
+              <w:jc w:val="center"/>
+              <w:rPr>
+                <w:rFonts w:eastAsia="Times New Roman" w:hint="eastAsia"/>
+                <w:sz w:val="24"/>
+                <w:szCs w:val="24"/>
+                <w:lang w:val="en-US" w:eastAsia="ko-KR" w:bidi="th-TH"/>
+              </w:rPr>
+            </w:pPr>
+            <w:r>
+              <w:rPr>
+                <w:rFonts w:eastAsia="Times New Roman" w:hint="eastAsia"/>
+                <w:sz w:val="24"/>
+                <w:szCs w:val="24"/>
+                <w:lang w:val="en-US" w:eastAsia="ko-KR" w:bidi="th-TH"/>
+              </w:rPr>
+              <w:t>2</w:t>
+            </w:r>
+            <w:r>
               <w:rPr>
                 <w:rFonts w:eastAsia="Times New Roman"/>
                 <w:sz w:val="24"/>
                 <w:szCs w:val="24"/>
                 <w:lang w:val="en-US" w:eastAsia="ko-KR" w:bidi="th-TH"/>
               </w:rPr>
-            </w:pPr>
+              <w:t>1.002 sec</w:t>
+            </w:r>
           </w:p>
         </w:tc>
         <w:tc>
@@ -1582,6 +1911,7 @@
                 <w:lang w:val="en-US" w:eastAsia="ko-KR" w:bidi="th-TH"/>
               </w:rPr>
             </w:pPr>
+            <w:proofErr w:type="spellStart"/>
             <w:r>
               <w:rPr>
                 <w:rFonts w:eastAsiaTheme="minorEastAsia" w:hint="eastAsia"/>
@@ -1600,6 +1930,7 @@
               </w:rPr>
               <w:t>xxx</w:t>
             </w:r>
+            <w:proofErr w:type="spellEnd"/>
           </w:p>
         </w:tc>
         <w:tc>
@@ -1764,13 +2095,23 @@
           <w:p>
             <w:pPr>
               <w:spacing w:before="0" w:after="0"/>
+              <w:jc w:val="center"/>
+              <w:rPr>
+                <w:rFonts w:eastAsia="Times New Roman" w:hint="eastAsia"/>
+                <w:sz w:val="24"/>
+                <w:szCs w:val="24"/>
+                <w:lang w:val="en-US" w:eastAsia="ko-KR" w:bidi="th-TH"/>
+              </w:rPr>
+            </w:pPr>
+            <w:r>
               <w:rPr>
                 <w:rFonts w:eastAsia="Times New Roman"/>
                 <w:sz w:val="24"/>
                 <w:szCs w:val="24"/>
                 <w:lang w:val="en-US" w:eastAsia="ko-KR" w:bidi="th-TH"/>
               </w:rPr>
-            </w:pPr>
+              <w:t>Instant</w:t>
+            </w:r>
           </w:p>
         </w:tc>
         <w:tc>
@@ -1786,13 +2127,32 @@
           <w:p>
             <w:pPr>
               <w:spacing w:before="0" w:after="0"/>
+              <w:jc w:val="center"/>
+              <w:rPr>
+                <w:rFonts w:eastAsia="Times New Roman" w:hint="eastAsia"/>
+                <w:sz w:val="24"/>
+                <w:szCs w:val="24"/>
+                <w:lang w:val="en-US" w:eastAsia="ko-KR" w:bidi="th-TH"/>
+              </w:rPr>
+            </w:pPr>
+            <w:r>
+              <w:rPr>
+                <w:rFonts w:eastAsia="Times New Roman" w:hint="eastAsia"/>
+                <w:sz w:val="24"/>
+                <w:szCs w:val="24"/>
+                <w:lang w:val="en-US" w:eastAsia="ko-KR" w:bidi="th-TH"/>
+              </w:rPr>
+              <w:t>I</w:t>
+            </w:r>
+            <w:r>
               <w:rPr>
                 <w:rFonts w:eastAsia="Times New Roman"/>
                 <w:sz w:val="24"/>
                 <w:szCs w:val="24"/>
                 <w:lang w:val="en-US" w:eastAsia="ko-KR" w:bidi="th-TH"/>
               </w:rPr>
-            </w:pPr>
+              <w:t>nstant</w:t>
+            </w:r>
           </w:p>
         </w:tc>
         <w:tc>
@@ -1808,22 +2168,43 @@
           <w:p>
             <w:pPr>
               <w:spacing w:before="0" w:after="0"/>
+              <w:jc w:val="center"/>
+              <w:rPr>
+                <w:rFonts w:eastAsia="Times New Roman" w:hint="eastAsia"/>
+                <w:sz w:val="24"/>
+                <w:szCs w:val="24"/>
+                <w:lang w:val="en-US" w:eastAsia="ko-KR" w:bidi="th-TH"/>
+              </w:rPr>
+            </w:pPr>
+            <w:r>
+              <w:rPr>
+                <w:rFonts w:eastAsia="Times New Roman" w:hint="eastAsia"/>
+                <w:sz w:val="24"/>
+                <w:szCs w:val="24"/>
+                <w:lang w:val="en-US" w:eastAsia="ko-KR" w:bidi="th-TH"/>
+              </w:rPr>
+              <w:t>I</w:t>
+            </w:r>
+            <w:bookmarkStart w:id="0" w:name="_GoBack"/>
+            <w:bookmarkEnd w:id="0"/>
+            <w:r>
               <w:rPr>
                 <w:rFonts w:eastAsia="Times New Roman"/>
                 <w:sz w:val="24"/>
                 <w:szCs w:val="24"/>
                 <w:lang w:val="en-US" w:eastAsia="ko-KR" w:bidi="th-TH"/>
               </w:rPr>
-            </w:pPr>
+              <w:t>nstant</w:t>
+            </w:r>
           </w:p>
         </w:tc>
         <w:tc>
           <w:tcPr>
             <w:tcW w:w="1665" w:type="dxa"/>
+            <w:vMerge w:val="restart"/>
             <w:tcBorders>
               <w:top w:val="single" w:sz="4" w:space="0" w:color="auto"/>
               <w:left w:val="single" w:sz="4" w:space="0" w:color="auto"/>
-              <w:bottom w:val="single" w:sz="4" w:space="0" w:color="auto"/>
               <w:right w:val="single" w:sz="4" w:space="0" w:color="auto"/>
             </w:tcBorders>
           </w:tcPr>
@@ -1831,12 +2212,19 @@
             <w:pPr>
               <w:spacing w:before="0" w:after="0"/>
               <w:rPr>
-                <w:rFonts w:eastAsia="Times New Roman"/>
+                <w:rFonts w:eastAsiaTheme="minorEastAsia"/>
                 <w:sz w:val="24"/>
                 <w:szCs w:val="24"/>
                 <w:lang w:val="en-US" w:eastAsia="ko-KR" w:bidi="th-TH"/>
               </w:rPr>
             </w:pPr>
+            <w:r>
+              <w:rPr>
+                <w:rFonts w:ascii="Century Gothic" w:eastAsia="Times New Roman" w:hAnsi="Century Gothic"/>
+                <w:lang w:val="en-US" w:eastAsia="ko-KR" w:bidi="th-TH"/>
+              </w:rPr>
+              <w:t>Insert N nodes with random numbers.</w:t>
+            </w:r>
           </w:p>
         </w:tc>
       </w:tr>
@@ -1903,6 +2291,7 @@
                 <w:lang w:val="en-US" w:eastAsia="ko-KR" w:bidi="th-TH"/>
               </w:rPr>
             </w:pPr>
+            <w:proofErr w:type="spellStart"/>
             <w:r>
               <w:rPr>
                 <w:rFonts w:ascii="Candara" w:eastAsia="굴림" w:hAnsi="Candara" w:cs="Arial"/>
@@ -1914,6 +2303,7 @@
               </w:rPr>
               <w:t>listdsx</w:t>
             </w:r>
+            <w:proofErr w:type="spellEnd"/>
           </w:p>
         </w:tc>
         <w:tc>
@@ -1930,6 +2320,7 @@
           <w:p>
             <w:pPr>
               <w:spacing w:before="0" w:after="0"/>
+              <w:jc w:val="center"/>
               <w:rPr>
                 <w:rFonts w:eastAsia="Times New Roman"/>
                 <w:sz w:val="24"/>
@@ -1937,6 +2328,15 @@
                 <w:lang w:val="en-US" w:eastAsia="ko-KR" w:bidi="th-TH"/>
               </w:rPr>
             </w:pPr>
+            <w:r>
+              <w:rPr>
+                <w:rFonts w:eastAsia="Times New Roman"/>
+                <w:sz w:val="24"/>
+                <w:szCs w:val="24"/>
+                <w:lang w:val="en-US" w:eastAsia="ko-KR" w:bidi="th-TH"/>
+              </w:rPr>
+              <w:t>Instant</w:t>
+            </w:r>
           </w:p>
         </w:tc>
         <w:tc>
@@ -1953,6 +2353,7 @@
           <w:p>
             <w:pPr>
               <w:spacing w:before="0" w:after="0"/>
+              <w:jc w:val="center"/>
               <w:rPr>
                 <w:rFonts w:eastAsia="Times New Roman"/>
                 <w:sz w:val="24"/>
@@ -1960,6 +2361,15 @@
                 <w:lang w:val="en-US" w:eastAsia="ko-KR" w:bidi="th-TH"/>
               </w:rPr>
             </w:pPr>
+            <w:r>
+              <w:rPr>
+                <w:rFonts w:eastAsia="Times New Roman"/>
+                <w:sz w:val="24"/>
+                <w:szCs w:val="24"/>
+                <w:lang w:val="en-US" w:eastAsia="ko-KR" w:bidi="th-TH"/>
+              </w:rPr>
+              <w:t>Instant</w:t>
+            </w:r>
           </w:p>
         </w:tc>
         <w:tc>
@@ -1976,22 +2386,40 @@
           <w:p>
             <w:pPr>
               <w:spacing w:before="0" w:after="0"/>
+              <w:jc w:val="center"/>
+              <w:rPr>
+                <w:rFonts w:eastAsia="Times New Roman" w:hint="eastAsia"/>
+                <w:sz w:val="24"/>
+                <w:szCs w:val="24"/>
+                <w:lang w:val="en-US" w:eastAsia="ko-KR" w:bidi="th-TH"/>
+              </w:rPr>
+            </w:pPr>
+            <w:r>
+              <w:rPr>
+                <w:rFonts w:eastAsia="Times New Roman" w:hint="eastAsia"/>
+                <w:sz w:val="24"/>
+                <w:szCs w:val="24"/>
+                <w:lang w:val="en-US" w:eastAsia="ko-KR" w:bidi="th-TH"/>
+              </w:rPr>
+              <w:t>I</w:t>
+            </w:r>
+            <w:r>
               <w:rPr>
                 <w:rFonts w:eastAsia="Times New Roman"/>
                 <w:sz w:val="24"/>
                 <w:szCs w:val="24"/>
                 <w:lang w:val="en-US" w:eastAsia="ko-KR" w:bidi="th-TH"/>
               </w:rPr>
-            </w:pPr>
+              <w:t>nstant</w:t>
+            </w:r>
           </w:p>
         </w:tc>
         <w:tc>
           <w:tcPr>
             <w:tcW w:w="1665" w:type="dxa"/>
+            <w:vMerge/>
             <w:tcBorders>
-              <w:top w:val="single" w:sz="4" w:space="0" w:color="auto"/>
               <w:left w:val="single" w:sz="4" w:space="0" w:color="auto"/>
-              <w:bottom w:val="single" w:sz="4" w:space="0" w:color="auto"/>
               <w:right w:val="single" w:sz="4" w:space="0" w:color="auto"/>
             </w:tcBorders>
             <w:shd w:val="clear" w:color="auto" w:fill="F2F2F2" w:themeFill="background1" w:themeFillShade="F2"/>
@@ -2170,13 +2598,23 @@
           <w:p>
             <w:pPr>
               <w:spacing w:before="0" w:after="0"/>
+              <w:jc w:val="center"/>
+              <w:rPr>
+                <w:rFonts w:eastAsia="Times New Roman" w:hint="eastAsia"/>
+                <w:sz w:val="24"/>
+                <w:szCs w:val="24"/>
+                <w:lang w:val="en-US" w:eastAsia="ko-KR" w:bidi="th-TH"/>
+              </w:rPr>
+            </w:pPr>
+            <w:r>
               <w:rPr>
                 <w:rFonts w:eastAsia="Times New Roman"/>
                 <w:sz w:val="24"/>
                 <w:szCs w:val="24"/>
                 <w:lang w:val="en-US" w:eastAsia="ko-KR" w:bidi="th-TH"/>
               </w:rPr>
-            </w:pPr>
+              <w:t>Instant</w:t>
+            </w:r>
           </w:p>
         </w:tc>
         <w:tc>
@@ -2192,6 +2630,7 @@
           <w:p>
             <w:pPr>
               <w:spacing w:before="0" w:after="0"/>
+              <w:jc w:val="center"/>
               <w:rPr>
                 <w:rFonts w:eastAsia="Times New Roman"/>
                 <w:sz w:val="24"/>
@@ -2199,6 +2638,24 @@
                 <w:lang w:val="en-US" w:eastAsia="ko-KR" w:bidi="th-TH"/>
               </w:rPr>
             </w:pPr>
+            <w:r>
+              <w:rPr>
+                <w:rFonts w:eastAsia="Times New Roman" w:hint="eastAsia"/>
+                <w:sz w:val="24"/>
+                <w:szCs w:val="24"/>
+                <w:lang w:val="en-US" w:eastAsia="ko-KR" w:bidi="th-TH"/>
+              </w:rPr>
+              <w:t>I</w:t>
+            </w:r>
+            <w:r>
+              <w:rPr>
+                <w:rFonts w:eastAsia="Times New Roman"/>
+                <w:sz w:val="24"/>
+                <w:szCs w:val="24"/>
+                <w:lang w:val="en-US" w:eastAsia="ko-KR" w:bidi="th-TH"/>
+              </w:rPr>
+              <w:t>nstant</w:t>
+            </w:r>
           </w:p>
         </w:tc>
         <w:tc>
@@ -2214,22 +2671,40 @@
           <w:p>
             <w:pPr>
               <w:spacing w:before="0" w:after="0"/>
+              <w:jc w:val="center"/>
+              <w:rPr>
+                <w:rFonts w:eastAsia="Times New Roman" w:hint="eastAsia"/>
+                <w:sz w:val="24"/>
+                <w:szCs w:val="24"/>
+                <w:lang w:val="en-US" w:eastAsia="ko-KR" w:bidi="th-TH"/>
+              </w:rPr>
+            </w:pPr>
+            <w:r>
+              <w:rPr>
+                <w:rFonts w:eastAsia="Times New Roman" w:hint="eastAsia"/>
+                <w:sz w:val="24"/>
+                <w:szCs w:val="24"/>
+                <w:lang w:val="en-US" w:eastAsia="ko-KR" w:bidi="th-TH"/>
+              </w:rPr>
+              <w:t>I</w:t>
+            </w:r>
+            <w:r>
               <w:rPr>
                 <w:rFonts w:eastAsia="Times New Roman"/>
                 <w:sz w:val="24"/>
                 <w:szCs w:val="24"/>
                 <w:lang w:val="en-US" w:eastAsia="ko-KR" w:bidi="th-TH"/>
               </w:rPr>
-            </w:pPr>
+              <w:t>nstant</w:t>
+            </w:r>
           </w:p>
         </w:tc>
         <w:tc>
           <w:tcPr>
             <w:tcW w:w="1665" w:type="dxa"/>
+            <w:vMerge/>
             <w:tcBorders>
-              <w:top w:val="single" w:sz="4" w:space="0" w:color="auto"/>
               <w:left w:val="single" w:sz="4" w:space="0" w:color="auto"/>
-              <w:bottom w:val="single" w:sz="4" w:space="0" w:color="auto"/>
               <w:right w:val="single" w:sz="4" w:space="0" w:color="auto"/>
             </w:tcBorders>
           </w:tcPr>
@@ -2309,6 +2784,7 @@
                 <w:lang w:val="en-US" w:eastAsia="ko-KR" w:bidi="th-TH"/>
               </w:rPr>
             </w:pPr>
+            <w:proofErr w:type="spellStart"/>
             <w:r>
               <w:rPr>
                 <w:rFonts w:ascii="Candara" w:eastAsia="굴림" w:hAnsi="Candara" w:cs="Arial"/>
@@ -2320,6 +2796,7 @@
               </w:rPr>
               <w:t>listdsx</w:t>
             </w:r>
+            <w:proofErr w:type="spellEnd"/>
           </w:p>
         </w:tc>
         <w:tc>
@@ -2336,6 +2813,7 @@
           <w:p>
             <w:pPr>
               <w:spacing w:before="0" w:after="0"/>
+              <w:jc w:val="center"/>
               <w:rPr>
                 <w:rFonts w:eastAsia="Times New Roman"/>
                 <w:sz w:val="24"/>
@@ -2343,6 +2821,15 @@
                 <w:lang w:val="en-US" w:eastAsia="ko-KR" w:bidi="th-TH"/>
               </w:rPr>
             </w:pPr>
+            <w:r>
+              <w:rPr>
+                <w:rFonts w:eastAsia="Times New Roman"/>
+                <w:sz w:val="24"/>
+                <w:szCs w:val="24"/>
+                <w:lang w:val="en-US" w:eastAsia="ko-KR" w:bidi="th-TH"/>
+              </w:rPr>
+              <w:t>Instant</w:t>
+            </w:r>
           </w:p>
         </w:tc>
         <w:tc>
@@ -2359,6 +2846,7 @@
           <w:p>
             <w:pPr>
               <w:spacing w:before="0" w:after="0"/>
+              <w:jc w:val="center"/>
               <w:rPr>
                 <w:rFonts w:eastAsia="Times New Roman"/>
                 <w:sz w:val="24"/>
@@ -2366,6 +2854,15 @@
                 <w:lang w:val="en-US" w:eastAsia="ko-KR" w:bidi="th-TH"/>
               </w:rPr>
             </w:pPr>
+            <w:r>
+              <w:rPr>
+                <w:rFonts w:eastAsia="Times New Roman"/>
+                <w:sz w:val="24"/>
+                <w:szCs w:val="24"/>
+                <w:lang w:val="en-US" w:eastAsia="ko-KR" w:bidi="th-TH"/>
+              </w:rPr>
+              <w:t>Instant</w:t>
+            </w:r>
           </w:p>
         </w:tc>
         <w:tc>
@@ -2382,22 +2879,40 @@
           <w:p>
             <w:pPr>
               <w:spacing w:before="0" w:after="0"/>
+              <w:jc w:val="center"/>
+              <w:rPr>
+                <w:rFonts w:eastAsia="Times New Roman" w:hint="eastAsia"/>
+                <w:sz w:val="24"/>
+                <w:szCs w:val="24"/>
+                <w:lang w:val="en-US" w:eastAsia="ko-KR" w:bidi="th-TH"/>
+              </w:rPr>
+            </w:pPr>
+            <w:r>
+              <w:rPr>
+                <w:rFonts w:eastAsia="Times New Roman" w:hint="eastAsia"/>
+                <w:sz w:val="24"/>
+                <w:szCs w:val="24"/>
+                <w:lang w:val="en-US" w:eastAsia="ko-KR" w:bidi="th-TH"/>
+              </w:rPr>
+              <w:t>I</w:t>
+            </w:r>
+            <w:r>
               <w:rPr>
                 <w:rFonts w:eastAsia="Times New Roman"/>
                 <w:sz w:val="24"/>
                 <w:szCs w:val="24"/>
                 <w:lang w:val="en-US" w:eastAsia="ko-KR" w:bidi="th-TH"/>
               </w:rPr>
-            </w:pPr>
+              <w:t>nstant</w:t>
+            </w:r>
           </w:p>
         </w:tc>
         <w:tc>
           <w:tcPr>
             <w:tcW w:w="1665" w:type="dxa"/>
+            <w:vMerge/>
             <w:tcBorders>
-              <w:top w:val="single" w:sz="4" w:space="0" w:color="auto"/>
               <w:left w:val="single" w:sz="4" w:space="0" w:color="auto"/>
-              <w:bottom w:val="single" w:sz="4" w:space="0" w:color="auto"/>
               <w:right w:val="single" w:sz="4" w:space="0" w:color="auto"/>
             </w:tcBorders>
             <w:shd w:val="clear" w:color="auto" w:fill="F2F2F2" w:themeFill="background1" w:themeFillShade="F2"/>
@@ -2553,13 +3068,23 @@
           <w:p>
             <w:pPr>
               <w:spacing w:before="0" w:after="0"/>
+              <w:jc w:val="center"/>
+              <w:rPr>
+                <w:rFonts w:eastAsia="Times New Roman" w:hint="eastAsia"/>
+                <w:sz w:val="24"/>
+                <w:szCs w:val="24"/>
+                <w:lang w:val="en-US" w:eastAsia="ko-KR" w:bidi="th-TH"/>
+              </w:rPr>
+            </w:pPr>
+            <w:r>
               <w:rPr>
                 <w:rFonts w:eastAsia="Times New Roman"/>
                 <w:sz w:val="24"/>
                 <w:szCs w:val="24"/>
                 <w:lang w:val="en-US" w:eastAsia="ko-KR" w:bidi="th-TH"/>
               </w:rPr>
-            </w:pPr>
+              <w:t>Instant</w:t>
+            </w:r>
           </w:p>
         </w:tc>
         <w:tc>
@@ -2575,6 +3100,7 @@
           <w:p>
             <w:pPr>
               <w:spacing w:before="0" w:after="0"/>
+              <w:jc w:val="center"/>
               <w:rPr>
                 <w:rFonts w:eastAsia="Times New Roman"/>
                 <w:sz w:val="24"/>
@@ -2582,6 +3108,24 @@
                 <w:lang w:val="en-US" w:eastAsia="ko-KR" w:bidi="th-TH"/>
               </w:rPr>
             </w:pPr>
+            <w:r>
+              <w:rPr>
+                <w:rFonts w:eastAsia="Times New Roman" w:hint="eastAsia"/>
+                <w:sz w:val="24"/>
+                <w:szCs w:val="24"/>
+                <w:lang w:val="en-US" w:eastAsia="ko-KR" w:bidi="th-TH"/>
+              </w:rPr>
+              <w:t>I</w:t>
+            </w:r>
+            <w:r>
+              <w:rPr>
+                <w:rFonts w:eastAsia="Times New Roman"/>
+                <w:sz w:val="24"/>
+                <w:szCs w:val="24"/>
+                <w:lang w:val="en-US" w:eastAsia="ko-KR" w:bidi="th-TH"/>
+              </w:rPr>
+              <w:t>nstant</w:t>
+            </w:r>
           </w:p>
         </w:tc>
         <w:tc>
@@ -2597,22 +3141,40 @@
           <w:p>
             <w:pPr>
               <w:spacing w:before="0" w:after="0"/>
+              <w:jc w:val="center"/>
+              <w:rPr>
+                <w:rFonts w:eastAsia="Times New Roman" w:hint="eastAsia"/>
+                <w:sz w:val="24"/>
+                <w:szCs w:val="24"/>
+                <w:lang w:val="en-US" w:eastAsia="ko-KR" w:bidi="th-TH"/>
+              </w:rPr>
+            </w:pPr>
+            <w:r>
+              <w:rPr>
+                <w:rFonts w:eastAsia="Times New Roman" w:hint="eastAsia"/>
+                <w:sz w:val="24"/>
+                <w:szCs w:val="24"/>
+                <w:lang w:val="en-US" w:eastAsia="ko-KR" w:bidi="th-TH"/>
+              </w:rPr>
+              <w:t>I</w:t>
+            </w:r>
+            <w:r>
               <w:rPr>
                 <w:rFonts w:eastAsia="Times New Roman"/>
                 <w:sz w:val="24"/>
                 <w:szCs w:val="24"/>
                 <w:lang w:val="en-US" w:eastAsia="ko-KR" w:bidi="th-TH"/>
               </w:rPr>
-            </w:pPr>
+              <w:t>nstant</w:t>
+            </w:r>
           </w:p>
         </w:tc>
         <w:tc>
           <w:tcPr>
             <w:tcW w:w="1665" w:type="dxa"/>
+            <w:vMerge/>
             <w:tcBorders>
-              <w:top w:val="single" w:sz="4" w:space="0" w:color="auto"/>
               <w:left w:val="single" w:sz="4" w:space="0" w:color="auto"/>
-              <w:bottom w:val="single" w:sz="4" w:space="0" w:color="auto"/>
               <w:right w:val="single" w:sz="4" w:space="0" w:color="auto"/>
             </w:tcBorders>
           </w:tcPr>
@@ -2692,6 +3254,7 @@
                 <w:lang w:val="en-US" w:eastAsia="ko-KR" w:bidi="th-TH"/>
               </w:rPr>
             </w:pPr>
+            <w:proofErr w:type="spellStart"/>
             <w:r>
               <w:rPr>
                 <w:rFonts w:ascii="Candara" w:eastAsia="굴림" w:hAnsi="Candara" w:cs="Arial"/>
@@ -2703,6 +3266,7 @@
               </w:rPr>
               <w:t>listdsx</w:t>
             </w:r>
+            <w:proofErr w:type="spellEnd"/>
           </w:p>
         </w:tc>
         <w:tc>
@@ -2719,6 +3283,7 @@
           <w:p>
             <w:pPr>
               <w:spacing w:before="0" w:after="0"/>
+              <w:jc w:val="center"/>
               <w:rPr>
                 <w:rFonts w:eastAsia="Times New Roman"/>
                 <w:sz w:val="24"/>
@@ -2726,6 +3291,15 @@
                 <w:lang w:val="en-US" w:eastAsia="ko-KR" w:bidi="th-TH"/>
               </w:rPr>
             </w:pPr>
+            <w:r>
+              <w:rPr>
+                <w:rFonts w:eastAsia="Times New Roman"/>
+                <w:sz w:val="24"/>
+                <w:szCs w:val="24"/>
+                <w:lang w:val="en-US" w:eastAsia="ko-KR" w:bidi="th-TH"/>
+              </w:rPr>
+              <w:t>Instant</w:t>
+            </w:r>
           </w:p>
         </w:tc>
         <w:tc>
@@ -2742,6 +3316,7 @@
           <w:p>
             <w:pPr>
               <w:spacing w:before="0" w:after="0"/>
+              <w:jc w:val="center"/>
               <w:rPr>
                 <w:rFonts w:eastAsia="Times New Roman"/>
                 <w:sz w:val="24"/>
@@ -2749,6 +3324,15 @@
                 <w:lang w:val="en-US" w:eastAsia="ko-KR" w:bidi="th-TH"/>
               </w:rPr>
             </w:pPr>
+            <w:r>
+              <w:rPr>
+                <w:rFonts w:eastAsia="Times New Roman"/>
+                <w:sz w:val="24"/>
+                <w:szCs w:val="24"/>
+                <w:lang w:val="en-US" w:eastAsia="ko-KR" w:bidi="th-TH"/>
+              </w:rPr>
+              <w:t>Instant</w:t>
+            </w:r>
           </w:p>
         </w:tc>
         <w:tc>
@@ -2765,20 +3349,39 @@
           <w:p>
             <w:pPr>
               <w:spacing w:before="0" w:after="0"/>
+              <w:jc w:val="center"/>
+              <w:rPr>
+                <w:rFonts w:eastAsia="Times New Roman" w:hint="eastAsia"/>
+                <w:sz w:val="24"/>
+                <w:szCs w:val="24"/>
+                <w:lang w:val="en-US" w:eastAsia="ko-KR" w:bidi="th-TH"/>
+              </w:rPr>
+            </w:pPr>
+            <w:r>
+              <w:rPr>
+                <w:rFonts w:eastAsia="Times New Roman" w:hint="eastAsia"/>
+                <w:sz w:val="24"/>
+                <w:szCs w:val="24"/>
+                <w:lang w:val="en-US" w:eastAsia="ko-KR" w:bidi="th-TH"/>
+              </w:rPr>
+              <w:t>I</w:t>
+            </w:r>
+            <w:r>
               <w:rPr>
                 <w:rFonts w:eastAsia="Times New Roman"/>
                 <w:sz w:val="24"/>
                 <w:szCs w:val="24"/>
                 <w:lang w:val="en-US" w:eastAsia="ko-KR" w:bidi="th-TH"/>
               </w:rPr>
-            </w:pPr>
+              <w:t>nstant</w:t>
+            </w:r>
           </w:p>
         </w:tc>
         <w:tc>
           <w:tcPr>
             <w:tcW w:w="1665" w:type="dxa"/>
+            <w:vMerge/>
             <w:tcBorders>
-              <w:top w:val="single" w:sz="4" w:space="0" w:color="auto"/>
               <w:left w:val="single" w:sz="4" w:space="0" w:color="auto"/>
               <w:bottom w:val="single" w:sz="4" w:space="0" w:color="auto"/>
               <w:right w:val="single" w:sz="4" w:space="0" w:color="auto"/>
@@ -2846,8 +3449,21 @@
                 <w:szCs w:val="24"/>
                 <w:lang w:val="en-US" w:eastAsia="ko-KR" w:bidi="th-TH"/>
               </w:rPr>
-              <w:t>push sortedN</w:t>
-            </w:r>
+              <w:t xml:space="preserve">push </w:t>
+            </w:r>
+            <w:proofErr w:type="spellStart"/>
+            <w:r>
+              <w:rPr>
+                <w:rFonts w:ascii="Candara" w:eastAsia="굴림" w:hAnsi="Candara" w:cs="Arial"/>
+                <w:color w:val="000000"/>
+                <w:kern w:val="24"/>
+                <w:sz w:val="24"/>
+                <w:szCs w:val="24"/>
+                <w:lang w:val="en-US" w:eastAsia="ko-KR" w:bidi="th-TH"/>
+              </w:rPr>
+              <w:t>sortedN</w:t>
+            </w:r>
+            <w:proofErr w:type="spellEnd"/>
           </w:p>
           <w:p>
             <w:pPr>
@@ -2937,13 +3553,23 @@
           <w:p>
             <w:pPr>
               <w:spacing w:before="0" w:after="0"/>
+              <w:jc w:val="center"/>
+              <w:rPr>
+                <w:rFonts w:eastAsia="Times New Roman" w:hint="eastAsia"/>
+                <w:sz w:val="24"/>
+                <w:szCs w:val="24"/>
+                <w:lang w:val="en-US" w:eastAsia="ko-KR" w:bidi="th-TH"/>
+              </w:rPr>
+            </w:pPr>
+            <w:r>
               <w:rPr>
                 <w:rFonts w:eastAsia="Times New Roman"/>
                 <w:sz w:val="24"/>
                 <w:szCs w:val="24"/>
                 <w:lang w:val="en-US" w:eastAsia="ko-KR" w:bidi="th-TH"/>
               </w:rPr>
-            </w:pPr>
+              <w:t>Instant</w:t>
+            </w:r>
           </w:p>
         </w:tc>
         <w:tc>
@@ -2959,13 +3585,32 @@
           <w:p>
             <w:pPr>
               <w:spacing w:before="0" w:after="0"/>
+              <w:jc w:val="center"/>
+              <w:rPr>
+                <w:rFonts w:eastAsia="Times New Roman" w:hint="eastAsia"/>
+                <w:sz w:val="24"/>
+                <w:szCs w:val="24"/>
+                <w:lang w:val="en-US" w:eastAsia="ko-KR" w:bidi="th-TH"/>
+              </w:rPr>
+            </w:pPr>
+            <w:r>
+              <w:rPr>
+                <w:rFonts w:eastAsia="Times New Roman" w:hint="eastAsia"/>
+                <w:sz w:val="24"/>
+                <w:szCs w:val="24"/>
+                <w:lang w:val="en-US" w:eastAsia="ko-KR" w:bidi="th-TH"/>
+              </w:rPr>
+              <w:t>1</w:t>
+            </w:r>
+            <w:r>
               <w:rPr>
                 <w:rFonts w:eastAsia="Times New Roman"/>
                 <w:sz w:val="24"/>
                 <w:szCs w:val="24"/>
                 <w:lang w:val="en-US" w:eastAsia="ko-KR" w:bidi="th-TH"/>
               </w:rPr>
-            </w:pPr>
+              <w:t>3.7743 sec</w:t>
+            </w:r>
           </w:p>
         </w:tc>
         <w:tc>
@@ -2977,10 +3622,12 @@
               <w:bottom w:val="single" w:sz="4" w:space="0" w:color="auto"/>
               <w:right w:val="single" w:sz="4" w:space="0" w:color="auto"/>
             </w:tcBorders>
+            <w:shd w:val="clear" w:color="auto" w:fill="BFBFBF" w:themeFill="background1" w:themeFillShade="BF"/>
           </w:tcPr>
           <w:p>
             <w:pPr>
               <w:spacing w:before="0" w:after="0"/>
+              <w:jc w:val="center"/>
               <w:rPr>
                 <w:rFonts w:eastAsia="Times New Roman"/>
                 <w:sz w:val="24"/>
@@ -2988,6 +3635,14 @@
                 <w:lang w:val="en-US" w:eastAsia="ko-KR" w:bidi="th-TH"/>
               </w:rPr>
             </w:pPr>
+            <w:proofErr w:type="spellStart"/>
+            <w:r>
+              <w:t>X</w:t>
+            </w:r>
+            <w:r>
+              <w:t>xxx</w:t>
+            </w:r>
+            <w:proofErr w:type="spellEnd"/>
           </w:p>
         </w:tc>
         <w:tc>
@@ -3004,32 +3659,44 @@
             <w:pPr>
               <w:spacing w:before="0" w:after="0"/>
               <w:rPr>
-                <w:rFonts w:ascii="Century Gothic" w:eastAsia="Times New Roman" w:hAnsi="Century Gothic"/>
+                <w:rFonts w:ascii="Century Gothic" w:eastAsiaTheme="minorEastAsia" w:hAnsi="Century Gothic"/>
+                <w:highlight w:val="yellow"/>
                 <w:lang w:val="en-US" w:eastAsia="ko-KR" w:bidi="th-TH"/>
               </w:rPr>
             </w:pPr>
             <w:r>
               <w:rPr>
-                <w:rFonts w:ascii="Century Gothic" w:eastAsia="Times New Roman" w:hAnsi="Century Gothic"/>
-                <w:lang w:val="en-US" w:eastAsia="ko-KR" w:bidi="th-TH"/>
-              </w:rPr>
-              <w:t xml:space="preserve">N = </w:t>
+                <w:rFonts w:ascii="Century Gothic" w:eastAsiaTheme="minorEastAsia" w:hAnsi="Century Gothic"/>
+                <w:highlight w:val="yellow"/>
+                <w:lang w:val="en-US" w:eastAsia="ko-KR" w:bidi="th-TH"/>
+              </w:rPr>
+              <w:t xml:space="preserve">Insert N/2 nodes with random numbers and </w:t>
             </w:r>
           </w:p>
           <w:p>
             <w:pPr>
               <w:spacing w:before="0" w:after="0"/>
               <w:rPr>
-                <w:rFonts w:ascii="Century Gothic" w:eastAsia="Times New Roman" w:hAnsi="Century Gothic"/>
+                <w:rFonts w:ascii="Century Gothic" w:eastAsiaTheme="minorEastAsia" w:hAnsi="Century Gothic"/>
+                <w:highlight w:val="yellow"/>
                 <w:lang w:val="en-US" w:eastAsia="ko-KR" w:bidi="th-TH"/>
               </w:rPr>
             </w:pPr>
             <w:r>
               <w:rPr>
-                <w:rFonts w:ascii="Century Gothic" w:eastAsia="Times New Roman" w:hAnsi="Century Gothic"/>
-                <w:lang w:val="en-US" w:eastAsia="ko-KR" w:bidi="th-TH"/>
-              </w:rPr>
-              <w:t xml:space="preserve">10, 000, </w:t>
+                <w:rFonts w:ascii="Century Gothic" w:eastAsiaTheme="minorEastAsia" w:hAnsi="Century Gothic" w:hint="eastAsia"/>
+                <w:highlight w:val="yellow"/>
+                <w:lang w:val="en-US" w:eastAsia="ko-KR" w:bidi="th-TH"/>
+              </w:rPr>
+              <w:t>t</w:t>
+            </w:r>
+            <w:r>
+              <w:rPr>
+                <w:rFonts w:ascii="Century Gothic" w:eastAsiaTheme="minorEastAsia" w:hAnsi="Century Gothic"/>
+                <w:highlight w:val="yellow"/>
+                <w:lang w:val="en-US" w:eastAsia="ko-KR" w:bidi="th-TH"/>
+              </w:rPr>
+              <w:t>hen just N/2 random numbers.</w:t>
             </w:r>
           </w:p>
           <w:p>
@@ -3037,22 +3704,7 @@
               <w:spacing w:before="0" w:after="0"/>
               <w:rPr>
                 <w:rFonts w:ascii="Century Gothic" w:eastAsia="Times New Roman" w:hAnsi="Century Gothic"/>
-                <w:lang w:val="en-US" w:eastAsia="ko-KR" w:bidi="th-TH"/>
-              </w:rPr>
-            </w:pPr>
-            <w:r>
-              <w:rPr>
-                <w:rFonts w:ascii="Century Gothic" w:eastAsia="Times New Roman" w:hAnsi="Century Gothic"/>
-                <w:lang w:val="en-US" w:eastAsia="ko-KR" w:bidi="th-TH"/>
-              </w:rPr>
-              <w:t>100,000, 1,000,000</w:t>
-            </w:r>
-          </w:p>
-          <w:p>
-            <w:pPr>
-              <w:spacing w:before="0" w:after="0"/>
-              <w:rPr>
-                <w:rFonts w:ascii="Century Gothic" w:eastAsia="Times New Roman" w:hAnsi="Century Gothic"/>
+                <w:highlight w:val="yellow"/>
                 <w:lang w:val="en-US" w:eastAsia="ko-KR" w:bidi="th-TH"/>
               </w:rPr>
             </w:pPr>
@@ -3122,6 +3774,7 @@
                 <w:lang w:val="en-US" w:eastAsia="ko-KR" w:bidi="th-TH"/>
               </w:rPr>
             </w:pPr>
+            <w:proofErr w:type="spellStart"/>
             <w:r>
               <w:rPr>
                 <w:rFonts w:ascii="Candara" w:eastAsia="굴림" w:hAnsi="Candara" w:cs="Arial"/>
@@ -3133,6 +3786,7 @@
               </w:rPr>
               <w:t>listdsx</w:t>
             </w:r>
+            <w:proofErr w:type="spellEnd"/>
           </w:p>
         </w:tc>
         <w:tc>
@@ -3149,13 +3803,32 @@
           <w:p>
             <w:pPr>
               <w:spacing w:before="0" w:after="0"/>
+              <w:jc w:val="center"/>
+              <w:rPr>
+                <w:rFonts w:eastAsia="Times New Roman" w:hint="eastAsia"/>
+                <w:sz w:val="24"/>
+                <w:szCs w:val="24"/>
+                <w:lang w:val="en-US" w:eastAsia="ko-KR" w:bidi="th-TH"/>
+              </w:rPr>
+            </w:pPr>
+            <w:r>
+              <w:rPr>
+                <w:rFonts w:eastAsia="Times New Roman" w:hint="eastAsia"/>
+                <w:sz w:val="24"/>
+                <w:szCs w:val="24"/>
+                <w:lang w:val="en-US" w:eastAsia="ko-KR" w:bidi="th-TH"/>
+              </w:rPr>
+              <w:t>I</w:t>
+            </w:r>
+            <w:r>
               <w:rPr>
                 <w:rFonts w:eastAsia="Times New Roman"/>
                 <w:sz w:val="24"/>
                 <w:szCs w:val="24"/>
                 <w:lang w:val="en-US" w:eastAsia="ko-KR" w:bidi="th-TH"/>
               </w:rPr>
-            </w:pPr>
+              <w:t>nstant</w:t>
+            </w:r>
           </w:p>
         </w:tc>
         <w:tc>
@@ -3172,13 +3845,32 @@
           <w:p>
             <w:pPr>
               <w:spacing w:before="0" w:after="0"/>
+              <w:jc w:val="center"/>
+              <w:rPr>
+                <w:rFonts w:eastAsia="Times New Roman" w:hint="eastAsia"/>
+                <w:sz w:val="24"/>
+                <w:szCs w:val="24"/>
+                <w:lang w:val="en-US" w:eastAsia="ko-KR" w:bidi="th-TH"/>
+              </w:rPr>
+            </w:pPr>
+            <w:r>
+              <w:rPr>
+                <w:rFonts w:eastAsia="Times New Roman" w:hint="eastAsia"/>
+                <w:sz w:val="24"/>
+                <w:szCs w:val="24"/>
+                <w:lang w:val="en-US" w:eastAsia="ko-KR" w:bidi="th-TH"/>
+              </w:rPr>
+              <w:t>1</w:t>
+            </w:r>
+            <w:r>
               <w:rPr>
                 <w:rFonts w:eastAsia="Times New Roman"/>
                 <w:sz w:val="24"/>
                 <w:szCs w:val="24"/>
                 <w:lang w:val="en-US" w:eastAsia="ko-KR" w:bidi="th-TH"/>
               </w:rPr>
-            </w:pPr>
+              <w:t>1.6878 sec</w:t>
+            </w:r>
           </w:p>
         </w:tc>
         <w:tc>
@@ -3190,11 +3882,12 @@
               <w:bottom w:val="single" w:sz="4" w:space="0" w:color="auto"/>
               <w:right w:val="single" w:sz="4" w:space="0" w:color="auto"/>
             </w:tcBorders>
-            <w:shd w:val="clear" w:color="auto" w:fill="F2F2F2" w:themeFill="background1" w:themeFillShade="F2"/>
+            <w:shd w:val="clear" w:color="auto" w:fill="BFBFBF" w:themeFill="background1" w:themeFillShade="BF"/>
           </w:tcPr>
           <w:p>
             <w:pPr>
               <w:spacing w:before="0" w:after="0"/>
+              <w:jc w:val="center"/>
               <w:rPr>
                 <w:rFonts w:eastAsia="Times New Roman"/>
                 <w:sz w:val="24"/>
@@ -3202,6 +3895,14 @@
                 <w:lang w:val="en-US" w:eastAsia="ko-KR" w:bidi="th-TH"/>
               </w:rPr>
             </w:pPr>
+            <w:proofErr w:type="spellStart"/>
+            <w:r>
+              <w:t>X</w:t>
+            </w:r>
+            <w:r>
+              <w:t>xxx</w:t>
+            </w:r>
+            <w:proofErr w:type="spellEnd"/>
           </w:p>
         </w:tc>
         <w:tc>
@@ -3220,6 +3921,7 @@
                 <w:rFonts w:eastAsia="Times New Roman"/>
                 <w:sz w:val="24"/>
                 <w:szCs w:val="24"/>
+                <w:highlight w:val="yellow"/>
                 <w:lang w:val="en-US" w:eastAsia="ko-KR" w:bidi="th-TH"/>
               </w:rPr>
             </w:pPr>
@@ -3274,8 +3976,21 @@
                 <w:szCs w:val="24"/>
                 <w:lang w:val="en-US" w:eastAsia="ko-KR" w:bidi="th-TH"/>
               </w:rPr>
-              <w:t>push sortedN</w:t>
-            </w:r>
+              <w:t xml:space="preserve">push </w:t>
+            </w:r>
+            <w:proofErr w:type="spellStart"/>
+            <w:r>
+              <w:rPr>
+                <w:rFonts w:ascii="Candara" w:eastAsia="굴림" w:hAnsi="Candara" w:cs="Arial"/>
+                <w:color w:val="000000"/>
+                <w:kern w:val="24"/>
+                <w:sz w:val="24"/>
+                <w:szCs w:val="24"/>
+                <w:lang w:val="en-US" w:eastAsia="ko-KR" w:bidi="th-TH"/>
+              </w:rPr>
+              <w:t>sortedN</w:t>
+            </w:r>
+            <w:proofErr w:type="spellEnd"/>
           </w:p>
           <w:p>
             <w:pPr>
@@ -3292,6 +4007,7 @@
                 <w:lang w:val="en-US" w:eastAsia="ko-KR" w:bidi="th-TH"/>
               </w:rPr>
             </w:pPr>
+            <w:proofErr w:type="gramStart"/>
             <w:r>
               <w:rPr>
                 <w:rFonts w:ascii="Candara" w:eastAsia="굴림" w:hAnsi="Candara" w:cs="Arial"/>
@@ -3301,7 +4017,19 @@
                 <w:szCs w:val="24"/>
                 <w:lang w:val="en-US" w:eastAsia="ko-KR" w:bidi="th-TH"/>
               </w:rPr>
-              <w:t>O(n log n)</w:t>
+              <w:t>O(</w:t>
+            </w:r>
+            <w:proofErr w:type="gramEnd"/>
+            <w:r>
+              <w:rPr>
+                <w:rFonts w:ascii="Candara" w:eastAsia="굴림" w:hAnsi="Candara" w:cs="Arial"/>
+                <w:color w:val="000000"/>
+                <w:kern w:val="24"/>
+                <w:sz w:val="24"/>
+                <w:szCs w:val="24"/>
+                <w:lang w:val="en-US" w:eastAsia="ko-KR" w:bidi="th-TH"/>
+              </w:rPr>
+              <w:t>n log n)</w:t>
             </w:r>
           </w:p>
         </w:tc>
@@ -3365,13 +4093,23 @@
           <w:p>
             <w:pPr>
               <w:spacing w:before="0" w:after="0"/>
+              <w:jc w:val="center"/>
+              <w:rPr>
+                <w:rFonts w:eastAsia="Times New Roman" w:hint="eastAsia"/>
+                <w:sz w:val="24"/>
+                <w:szCs w:val="24"/>
+                <w:lang w:val="en-US" w:eastAsia="ko-KR" w:bidi="th-TH"/>
+              </w:rPr>
+            </w:pPr>
+            <w:r>
               <w:rPr>
                 <w:rFonts w:eastAsia="Times New Roman"/>
                 <w:sz w:val="24"/>
                 <w:szCs w:val="24"/>
                 <w:lang w:val="en-US" w:eastAsia="ko-KR" w:bidi="th-TH"/>
               </w:rPr>
-            </w:pPr>
+              <w:t>Instant</w:t>
+            </w:r>
           </w:p>
         </w:tc>
         <w:tc>
@@ -3387,13 +4125,32 @@
           <w:p>
             <w:pPr>
               <w:spacing w:before="0" w:after="0"/>
+              <w:jc w:val="center"/>
+              <w:rPr>
+                <w:rFonts w:eastAsia="Times New Roman" w:hint="eastAsia"/>
+                <w:sz w:val="24"/>
+                <w:szCs w:val="24"/>
+                <w:lang w:val="en-US" w:eastAsia="ko-KR" w:bidi="th-TH"/>
+              </w:rPr>
+            </w:pPr>
+            <w:r>
+              <w:rPr>
+                <w:rFonts w:eastAsia="Times New Roman" w:hint="eastAsia"/>
+                <w:sz w:val="24"/>
+                <w:szCs w:val="24"/>
+                <w:lang w:val="en-US" w:eastAsia="ko-KR" w:bidi="th-TH"/>
+              </w:rPr>
+              <w:t>I</w:t>
+            </w:r>
+            <w:r>
               <w:rPr>
                 <w:rFonts w:eastAsia="Times New Roman"/>
                 <w:sz w:val="24"/>
                 <w:szCs w:val="24"/>
                 <w:lang w:val="en-US" w:eastAsia="ko-KR" w:bidi="th-TH"/>
               </w:rPr>
-            </w:pPr>
+              <w:t>nstant</w:t>
+            </w:r>
           </w:p>
         </w:tc>
         <w:tc>
@@ -3409,13 +4166,32 @@
           <w:p>
             <w:pPr>
               <w:spacing w:before="0" w:after="0"/>
+              <w:jc w:val="center"/>
+              <w:rPr>
+                <w:rFonts w:eastAsia="Times New Roman" w:hint="eastAsia"/>
+                <w:sz w:val="24"/>
+                <w:szCs w:val="24"/>
+                <w:lang w:val="en-US" w:eastAsia="ko-KR" w:bidi="th-TH"/>
+              </w:rPr>
+            </w:pPr>
+            <w:r>
+              <w:rPr>
+                <w:rFonts w:eastAsia="Times New Roman" w:hint="eastAsia"/>
+                <w:sz w:val="24"/>
+                <w:szCs w:val="24"/>
+                <w:lang w:val="en-US" w:eastAsia="ko-KR" w:bidi="th-TH"/>
+              </w:rPr>
+              <w:t>I</w:t>
+            </w:r>
+            <w:r>
               <w:rPr>
                 <w:rFonts w:eastAsia="Times New Roman"/>
                 <w:sz w:val="24"/>
                 <w:szCs w:val="24"/>
                 <w:lang w:val="en-US" w:eastAsia="ko-KR" w:bidi="th-TH"/>
               </w:rPr>
-            </w:pPr>
+              <w:t>nstant</w:t>
+            </w:r>
           </w:p>
         </w:tc>
         <w:tc>
@@ -3434,6 +4210,7 @@
                 <w:rFonts w:eastAsia="Times New Roman"/>
                 <w:sz w:val="24"/>
                 <w:szCs w:val="24"/>
+                <w:highlight w:val="yellow"/>
                 <w:lang w:val="en-US" w:eastAsia="ko-KR" w:bidi="th-TH"/>
               </w:rPr>
             </w:pPr>
@@ -3503,6 +4280,7 @@
                 <w:lang w:val="en-US" w:eastAsia="ko-KR" w:bidi="th-TH"/>
               </w:rPr>
             </w:pPr>
+            <w:proofErr w:type="spellStart"/>
             <w:r>
               <w:rPr>
                 <w:rFonts w:ascii="Candara" w:eastAsia="굴림" w:hAnsi="Candara" w:cs="Arial"/>
@@ -3514,6 +4292,7 @@
               </w:rPr>
               <w:t>listdsx</w:t>
             </w:r>
+            <w:proofErr w:type="spellEnd"/>
           </w:p>
         </w:tc>
         <w:tc>
@@ -3530,13 +4309,23 @@
           <w:p>
             <w:pPr>
               <w:spacing w:before="0" w:after="0"/>
+              <w:jc w:val="center"/>
+              <w:rPr>
+                <w:rFonts w:eastAsia="Times New Roman" w:hint="eastAsia"/>
+                <w:sz w:val="24"/>
+                <w:szCs w:val="24"/>
+                <w:lang w:val="en-US" w:eastAsia="ko-KR" w:bidi="th-TH"/>
+              </w:rPr>
+            </w:pPr>
+            <w:r>
               <w:rPr>
                 <w:rFonts w:eastAsia="Times New Roman"/>
                 <w:sz w:val="24"/>
                 <w:szCs w:val="24"/>
                 <w:lang w:val="en-US" w:eastAsia="ko-KR" w:bidi="th-TH"/>
               </w:rPr>
-            </w:pPr>
+              <w:t>Instant</w:t>
+            </w:r>
           </w:p>
         </w:tc>
         <w:tc>
@@ -3553,13 +4342,32 @@
           <w:p>
             <w:pPr>
               <w:spacing w:before="0" w:after="0"/>
+              <w:jc w:val="center"/>
+              <w:rPr>
+                <w:rFonts w:eastAsia="Times New Roman" w:hint="eastAsia"/>
+                <w:sz w:val="24"/>
+                <w:szCs w:val="24"/>
+                <w:lang w:val="en-US" w:eastAsia="ko-KR" w:bidi="th-TH"/>
+              </w:rPr>
+            </w:pPr>
+            <w:r>
+              <w:rPr>
+                <w:rFonts w:eastAsia="Times New Roman" w:hint="eastAsia"/>
+                <w:sz w:val="24"/>
+                <w:szCs w:val="24"/>
+                <w:lang w:val="en-US" w:eastAsia="ko-KR" w:bidi="th-TH"/>
+              </w:rPr>
+              <w:t>I</w:t>
+            </w:r>
+            <w:r>
               <w:rPr>
                 <w:rFonts w:eastAsia="Times New Roman"/>
                 <w:sz w:val="24"/>
                 <w:szCs w:val="24"/>
                 <w:lang w:val="en-US" w:eastAsia="ko-KR" w:bidi="th-TH"/>
               </w:rPr>
-            </w:pPr>
+              <w:t>nstant</w:t>
+            </w:r>
           </w:p>
         </w:tc>
         <w:tc>
@@ -3576,13 +4384,32 @@
           <w:p>
             <w:pPr>
               <w:spacing w:before="0" w:after="0"/>
+              <w:jc w:val="center"/>
+              <w:rPr>
+                <w:rFonts w:eastAsia="Times New Roman" w:hint="eastAsia"/>
+                <w:sz w:val="24"/>
+                <w:szCs w:val="24"/>
+                <w:lang w:val="en-US" w:eastAsia="ko-KR" w:bidi="th-TH"/>
+              </w:rPr>
+            </w:pPr>
+            <w:r>
+              <w:rPr>
+                <w:rFonts w:eastAsia="Times New Roman" w:hint="eastAsia"/>
+                <w:sz w:val="24"/>
+                <w:szCs w:val="24"/>
+                <w:lang w:val="en-US" w:eastAsia="ko-KR" w:bidi="th-TH"/>
+              </w:rPr>
+              <w:t>I</w:t>
+            </w:r>
+            <w:r>
               <w:rPr>
                 <w:rFonts w:eastAsia="Times New Roman"/>
                 <w:sz w:val="24"/>
                 <w:szCs w:val="24"/>
                 <w:lang w:val="en-US" w:eastAsia="ko-KR" w:bidi="th-TH"/>
               </w:rPr>
-            </w:pPr>
+              <w:t>nstant</w:t>
+            </w:r>
           </w:p>
         </w:tc>
         <w:tc>
@@ -3602,6 +4429,7 @@
                 <w:rFonts w:eastAsia="Times New Roman"/>
                 <w:sz w:val="24"/>
                 <w:szCs w:val="24"/>
+                <w:highlight w:val="yellow"/>
                 <w:lang w:val="en-US" w:eastAsia="ko-KR" w:bidi="th-TH"/>
               </w:rPr>
             </w:pPr>
@@ -3609,6 +4437,18 @@
         </w:tc>
       </w:tr>
     </w:tbl>
+    <w:p>
+      <w:pPr>
+        <w:spacing w:before="100" w:beforeAutospacing="1" w:after="100" w:afterAutospacing="1"/>
+        <w:rPr>
+          <w:rFonts w:ascii="Century Gothic" w:hAnsi="Century Gothic"/>
+          <w:color w:val="000000"/>
+          <w:sz w:val="24"/>
+          <w:szCs w:val="24"/>
+          <w:lang w:eastAsia="ko-KR"/>
+        </w:rPr>
+      </w:pPr>
+    </w:p>
     <w:p>
       <w:pPr>
         <w:spacing w:before="100" w:beforeAutospacing="1" w:after="100" w:afterAutospacing="1"/>
@@ -3791,7 +4631,7 @@
         <w:rFonts w:ascii="Candara" w:hAnsi="Candara"/>
         <w:noProof/>
       </w:rPr>
-      <w:t>5/2/2019</w:t>
+      <w:t>5/5/2019</w:t>
     </w:r>
     <w:r>
       <w:rPr>
@@ -10270,7 +11110,7 @@
 </file>
 
 <file path=customXml/itemProps1.xml><?xml version="1.0" encoding="utf-8"?>
-<ds:datastoreItem xmlns:ds="http://schemas.openxmlformats.org/officeDocument/2006/customXml" ds:itemID="{39282146-421F-DF40-BCC8-62D1C14FBACE}">
+<ds:datastoreItem xmlns:ds="http://schemas.openxmlformats.org/officeDocument/2006/customXml" ds:itemID="{291140A5-E78B-2043-8D98-F7A108EACF7B}">
   <ds:schemaRefs>
     <ds:schemaRef ds:uri="http://schemas.openxmlformats.org/officeDocument/2006/bibliography"/>
   </ds:schemaRefs>

</xml_diff>